<commit_message>
Minor fixes for delegates and events basics
</commit_message>
<xml_diff>
--- a/Courses/Software-Sciences/Module-1-OOP/12.1-Delegates-and-Events-Basics/12.1-Delegates-and-Events-Basics-Exercises.docx
+++ b/Courses/Software-Sciences/Module-1-OOP/12.1-Delegates-and-Events-Basics/12.1-Delegates-and-Events-Basics-Exercises.docx
@@ -1279,24 +1279,24 @@
         <w:tblW w:w="0" w:type="auto"/>
         <w:tblLayout w:type="fixed"/>
         <w:tblCellMar>
-          <w:top w:w="85" w:type="dxa"/>
-          <w:left w:w="142" w:type="dxa"/>
-          <w:bottom w:w="85" w:type="dxa"/>
-          <w:right w:w="142" w:type="dxa"/>
+          <w:top w:w="57" w:type="dxa"/>
+          <w:left w:w="85" w:type="dxa"/>
+          <w:bottom w:w="57" w:type="dxa"/>
+          <w:right w:w="85" w:type="dxa"/>
         </w:tblCellMar>
         <w:tblLook w:val="04A0" w:firstRow="1" w:lastRow="0" w:firstColumn="1" w:lastColumn="0" w:noHBand="0" w:noVBand="1"/>
       </w:tblPr>
       <w:tblGrid>
-        <w:gridCol w:w="6124"/>
-        <w:gridCol w:w="1560"/>
+        <w:gridCol w:w="6420"/>
+        <w:gridCol w:w="1635"/>
       </w:tblGrid>
       <w:tr>
         <w:trPr>
-          <w:trHeight w:val="20"/>
+          <w:trHeight w:val="307"/>
         </w:trPr>
         <w:tc>
           <w:tcPr>
-            <w:tcW w:w="6124" w:type="dxa"/>
+            <w:tcW w:w="6420" w:type="dxa"/>
             <w:tcBorders>
               <w:top w:val="single" w:sz="4" w:space="0" w:color="auto"/>
               <w:left w:val="single" w:sz="4" w:space="0" w:color="auto"/>
@@ -1327,7 +1327,7 @@
         </w:tc>
         <w:tc>
           <w:tcPr>
-            <w:tcW w:w="1560" w:type="dxa"/>
+            <w:tcW w:w="1635" w:type="dxa"/>
             <w:tcBorders>
               <w:top w:val="single" w:sz="4" w:space="0" w:color="auto"/>
               <w:left w:val="single" w:sz="4" w:space="0" w:color="auto"/>
@@ -1362,11 +1362,11 @@
       </w:tr>
       <w:tr>
         <w:trPr>
-          <w:trHeight w:val="20"/>
+          <w:trHeight w:val="307"/>
         </w:trPr>
         <w:tc>
           <w:tcPr>
-            <w:tcW w:w="6124" w:type="dxa"/>
+            <w:tcW w:w="6420" w:type="dxa"/>
             <w:tcBorders>
               <w:top w:val="single" w:sz="4" w:space="0" w:color="auto"/>
               <w:left w:val="single" w:sz="4" w:space="0" w:color="auto"/>
@@ -1394,7 +1394,7 @@
         </w:tc>
         <w:tc>
           <w:tcPr>
-            <w:tcW w:w="1560" w:type="dxa"/>
+            <w:tcW w:w="1635" w:type="dxa"/>
             <w:tcBorders>
               <w:top w:val="single" w:sz="4" w:space="0" w:color="auto"/>
               <w:left w:val="single" w:sz="4" w:space="0" w:color="auto"/>
@@ -1435,7 +1435,6 @@
                 <w:rFonts w:ascii="Consolas" w:hAnsi="Consolas" w:cs="Consolas"/>
                 <w:noProof/>
               </w:rPr>
-              <w:lastRenderedPageBreak/>
               <w:t>Function</w:t>
             </w:r>
           </w:p>
@@ -1443,11 +1442,11 @@
       </w:tr>
       <w:tr>
         <w:trPr>
-          <w:trHeight w:val="20"/>
+          <w:trHeight w:val="307"/>
         </w:trPr>
         <w:tc>
           <w:tcPr>
-            <w:tcW w:w="6124" w:type="dxa"/>
+            <w:tcW w:w="6420" w:type="dxa"/>
             <w:tcBorders>
               <w:top w:val="single" w:sz="4" w:space="0" w:color="auto"/>
               <w:left w:val="single" w:sz="4" w:space="0" w:color="auto"/>
@@ -1475,7 +1474,7 @@
         </w:tc>
         <w:tc>
           <w:tcPr>
-            <w:tcW w:w="1560" w:type="dxa"/>
+            <w:tcW w:w="1635" w:type="dxa"/>
             <w:tcBorders>
               <w:top w:val="single" w:sz="4" w:space="0" w:color="auto"/>
               <w:left w:val="single" w:sz="4" w:space="0" w:color="auto"/>
@@ -3164,7 +3163,6 @@
                 <w:rFonts w:ascii="Consolas" w:hAnsi="Consolas" w:cs="Consolas"/>
                 <w:noProof/>
               </w:rPr>
-              <w:lastRenderedPageBreak/>
               <w:t>20</w:t>
             </w:r>
           </w:p>
@@ -3181,6 +3179,7 @@
                 <w:rFonts w:ascii="Consolas" w:hAnsi="Consolas" w:cs="Consolas"/>
                 <w:noProof/>
               </w:rPr>
+              <w:lastRenderedPageBreak/>
               <w:t>name age</w:t>
             </w:r>
           </w:p>
@@ -3405,7 +3404,6 @@
                 <w:rFonts w:ascii="Consolas" w:hAnsi="Consolas" w:cs="Consolas"/>
                 <w:noProof/>
               </w:rPr>
-              <w:lastRenderedPageBreak/>
               <w:t>20</w:t>
             </w:r>
           </w:p>
@@ -3422,6 +3420,7 @@
                 <w:rFonts w:ascii="Consolas" w:hAnsi="Consolas" w:cs="Consolas"/>
                 <w:noProof/>
               </w:rPr>
+              <w:lastRenderedPageBreak/>
               <w:t>name</w:t>
             </w:r>
           </w:p>
@@ -3627,7 +3626,6 @@
                 <w:rFonts w:ascii="Consolas" w:hAnsi="Consolas" w:cs="Consolas"/>
                 <w:noProof/>
               </w:rPr>
-              <w:lastRenderedPageBreak/>
               <w:t>50</w:t>
             </w:r>
           </w:p>
@@ -3644,6 +3642,7 @@
                 <w:rFonts w:ascii="Consolas" w:hAnsi="Consolas" w:cs="Consolas"/>
                 <w:noProof/>
               </w:rPr>
+              <w:lastRenderedPageBreak/>
               <w:t>age</w:t>
             </w:r>
           </w:p>
@@ -6454,7 +6453,7 @@
               <pic:pic xmlns:pic="http://schemas.openxmlformats.org/drawingml/2006/picture">
                 <pic:nvPicPr>
                   <pic:cNvPr id="1" name="Picture 1">
-                    <a:hlinkClick r:id="rId1"/>
+                    <a:hlinkClick r:id="rId20"/>
                   </pic:cNvPr>
                   <pic:cNvPicPr>
                     <a:picLocks noChangeAspect="1" noChangeArrowheads="1"/>

</xml_diff>